<commit_message>
lab 8 report number fixed
</commit_message>
<xml_diff>
--- a/lab8/ЛР 8.docx
+++ b/lab8/ЛР 8.docx
@@ -94,6 +94,9 @@
       <w:pPr>
         <w:spacing w:after="34" w:line="259" w:lineRule="auto"/>
         <w:jc w:val="center"/>
+        <w:rPr>
+          <w:lang w:val="en-US"/>
+        </w:rPr>
       </w:pPr>
       <w:r>
         <w:rPr>
@@ -104,8 +107,9 @@
       <w:r>
         <w:rPr>
           <w:sz w:val="36"/>
-        </w:rPr>
-        <w:t>5</w:t>
+          <w:lang w:val="en-US"/>
+        </w:rPr>
+        <w:t>8</w:t>
       </w:r>
     </w:p>
     <w:p>
@@ -655,9 +659,6 @@
       <w:pPr>
         <w:spacing w:after="0"/>
         <w:ind w:firstLine="708"/>
-        <w:rPr>
-          <w:lang w:val="en-US"/>
-        </w:rPr>
       </w:pPr>
       <w:r>
         <w:t>Устанавливает атрибуты для файла или каталога.</w:t>
@@ -667,14 +668,8 @@
       <w:pPr>
         <w:spacing w:after="0"/>
         <w:ind w:firstLine="708"/>
-        <w:rPr>
-          <w:lang w:val="en-US"/>
-        </w:rPr>
-      </w:pPr>
-      <w:r>
-        <w:rPr>
-          <w:lang w:val="en-US"/>
-        </w:rPr>
+      </w:pPr>
+      <w:r>
         <w:t>[</w:t>
       </w:r>
       <w:proofErr w:type="gramStart"/>
@@ -686,9 +681,6 @@
       </w:r>
       <w:proofErr w:type="gramEnd"/>
       <w:r>
-        <w:rPr>
-          <w:lang w:val="en-US"/>
-        </w:rPr>
         <w:t xml:space="preserve">] </w:t>
       </w:r>
       <w:proofErr w:type="spellStart"/>
@@ -704,9 +696,6 @@
       <w:pPr>
         <w:spacing w:after="0"/>
         <w:ind w:left="708" w:firstLine="708"/>
-        <w:rPr>
-          <w:lang w:val="en-US"/>
-        </w:rPr>
       </w:pPr>
       <w:r>
         <w:t>Имя файла, для которого необходимо задать атрибуты.</w:t>
@@ -716,14 +705,8 @@
       <w:pPr>
         <w:spacing w:after="0"/>
         <w:ind w:firstLine="708"/>
-        <w:rPr>
-          <w:lang w:val="en-US"/>
-        </w:rPr>
-      </w:pPr>
-      <w:r>
-        <w:rPr>
-          <w:lang w:val="en-US"/>
-        </w:rPr>
+      </w:pPr>
+      <w:r>
         <w:t>[</w:t>
       </w:r>
       <w:proofErr w:type="gramStart"/>
@@ -735,9 +718,6 @@
       </w:r>
       <w:proofErr w:type="gramEnd"/>
       <w:r>
-        <w:rPr>
-          <w:lang w:val="en-US"/>
-        </w:rPr>
         <w:t xml:space="preserve">] </w:t>
       </w:r>
       <w:proofErr w:type="spellStart"/>
@@ -821,9 +801,6 @@
     <w:p>
       <w:pPr>
         <w:spacing w:after="0"/>
-        <w:rPr>
-          <w:lang w:val="en-US"/>
-        </w:rPr>
       </w:pPr>
       <w:r>
         <w:rPr>
@@ -865,44 +842,29 @@
       <w:pPr>
         <w:spacing w:after="0"/>
         <w:ind w:left="708" w:firstLine="708"/>
-        <w:rPr>
-          <w:lang w:val="en-US"/>
-        </w:rPr>
       </w:pPr>
       <w:r>
         <w:t>Имя</w:t>
       </w:r>
       <w:r>
-        <w:rPr>
-          <w:lang w:val="en-US"/>
-        </w:rPr>
         <w:t xml:space="preserve"> </w:t>
       </w:r>
       <w:r>
         <w:t>файла</w:t>
       </w:r>
       <w:r>
-        <w:rPr>
-          <w:lang w:val="en-US"/>
-        </w:rPr>
         <w:t xml:space="preserve"> </w:t>
       </w:r>
       <w:r>
         <w:t>или</w:t>
       </w:r>
       <w:r>
-        <w:rPr>
-          <w:lang w:val="en-US"/>
-        </w:rPr>
         <w:t xml:space="preserve"> </w:t>
       </w:r>
       <w:r>
         <w:t>каталога</w:t>
       </w:r>
       <w:r>
-        <w:rPr>
-          <w:lang w:val="en-US"/>
-        </w:rPr>
         <w:t>.</w:t>
       </w:r>
     </w:p>
@@ -987,9 +949,6 @@
       <w:pPr>
         <w:spacing w:after="0"/>
         <w:ind w:firstLine="708"/>
-        <w:rPr>
-          <w:lang w:val="en-US"/>
-        </w:rPr>
       </w:pPr>
       <w:proofErr w:type="spellStart"/>
       <w:proofErr w:type="gramStart"/>
@@ -1002,19 +961,22 @@
       <w:proofErr w:type="spellEnd"/>
       <w:proofErr w:type="gramEnd"/>
       <w:r>
-        <w:rPr>
-          <w:lang w:val="en-US"/>
-        </w:rPr>
-        <w:t xml:space="preserve"> [in]</w:t>
+        <w:t xml:space="preserve"> [</w:t>
+      </w:r>
+      <w:r>
+        <w:rPr>
+          <w:lang w:val="en-US"/>
+        </w:rPr>
+        <w:t>in</w:t>
+      </w:r>
+      <w:r>
+        <w:t>]</w:t>
       </w:r>
     </w:p>
     <w:p>
       <w:pPr>
         <w:spacing w:after="0"/>
         <w:ind w:left="708" w:firstLine="708"/>
-        <w:rPr>
-          <w:lang w:val="en-US"/>
-        </w:rPr>
       </w:pPr>
       <w:r>
         <w:t>Стандартное устройство. Этот параметр может принимать одно из следующих значений.</w:t>
@@ -1024,9 +986,6 @@
       <w:pPr>
         <w:spacing w:after="0"/>
         <w:ind w:firstLine="708"/>
-        <w:rPr>
-          <w:lang w:val="en-US"/>
-        </w:rPr>
       </w:pPr>
       <w:r>
         <w:t xml:space="preserve">Если функция выполнена успешно, возвращаемое значение представляет собой дескриптор указанного устройства или перенаправленный дескриптор, установленный предыдущим вызовом </w:t>
@@ -2229,9 +2188,6 @@
       <w:pPr>
         <w:spacing w:after="0"/>
         <w:ind w:left="708" w:firstLine="708"/>
-        <w:rPr>
-          <w:lang w:val="en-US"/>
-        </w:rPr>
       </w:pPr>
       <w:r>
         <w:t xml:space="preserve">По умолчанию для этого параметра требуется ввод в кодировке </w:t>
@@ -8773,7 +8729,7 @@
   <a:extraClrSchemeLst/>
   <a:extLst>
     <a:ext uri="{05A4C25C-085E-4340-85A3-A5531E510DB2}">
-      <thm15:themeFamily xmlns:thm15="http://schemas.microsoft.com/office/thememl/2012/main" xmlns="" name="Office Theme" id="{62F939B6-93AF-4DB8-9C6B-D6C7DFDC589F}" vid="{4A3C46E8-61CC-4603-A589-7422A47A8E4A}"/>
+      <thm15:themeFamily xmlns="" xmlns:thm15="http://schemas.microsoft.com/office/thememl/2012/main" name="Office Theme" id="{62F939B6-93AF-4DB8-9C6B-D6C7DFDC589F}" vid="{4A3C46E8-61CC-4603-A589-7422A47A8E4A}"/>
     </a:ext>
   </a:extLst>
 </a:theme>

</xml_diff>